<commit_message>
Assign initial grade, provide feedback
</commit_message>
<xml_diff>
--- a/hw3.docx
+++ b/hw3.docx
@@ -1,6 +1,6 @@
 
 <file path=word/document.xml><?xml version="1.0" encoding="utf-8"?>
-<w:document xmlns:wpc="http://schemas.microsoft.com/office/word/2010/wordprocessingCanvas" xmlns:cx="http://schemas.microsoft.com/office/drawing/2014/chartex" xmlns:cx1="http://schemas.microsoft.com/office/drawing/2015/9/8/chartex" xmlns:cx2="http://schemas.microsoft.com/office/drawing/2015/10/21/chartex" xmlns:cx3="http://schemas.microsoft.com/office/drawing/2016/5/9/chartex" xmlns:cx4="http://schemas.microsoft.com/office/drawing/2016/5/10/chartex" xmlns:cx5="http://schemas.microsoft.com/office/drawing/2016/5/11/chartex" xmlns:cx6="http://schemas.microsoft.com/office/drawing/2016/5/12/chartex" xmlns:cx7="http://schemas.microsoft.com/office/drawing/2016/5/13/chartex" xmlns:cx8="http://schemas.microsoft.com/office/drawing/2016/5/14/chartex" xmlns:mc="http://schemas.openxmlformats.org/markup-compatibility/2006" xmlns:aink="http://schemas.microsoft.com/office/drawing/2016/ink" xmlns:am3d="http://schemas.microsoft.com/office/drawing/2017/model3d" xmlns:o="urn:schemas-microsoft-com:office:office" xmlns:oel="http://schemas.microsoft.com/office/2019/extlst" xmlns:r="http://schemas.openxmlformats.org/officeDocument/2006/relationships" xmlns:m="http://schemas.openxmlformats.org/officeDocument/2006/math" xmlns:v="urn:schemas-microsoft-com:vml" xmlns:wp14="http://schemas.microsoft.com/office/word/2010/wordprocessingDrawing" xmlns:wp="http://schemas.openxmlformats.org/drawingml/2006/wordprocessingDrawing" xmlns:w10="urn:schemas-microsoft-com:office:word" xmlns:w="http://schemas.openxmlformats.org/wordprocessingml/2006/main" xmlns:w14="http://schemas.microsoft.com/office/word/2010/wordml" xmlns:w15="http://schemas.microsoft.com/office/word/2012/wordml" xmlns:w16cex="http://schemas.microsoft.com/office/word/2018/wordml/cex" xmlns:w16cid="http://schemas.microsoft.com/office/word/2016/wordml/cid" xmlns:w16="http://schemas.microsoft.com/office/word/2018/wordml" xmlns:w16sdtdh="http://schemas.microsoft.com/office/word/2020/wordml/sdtdatahash" xmlns:w16se="http://schemas.microsoft.com/office/word/2015/wordml/symex" xmlns:wpg="http://schemas.microsoft.com/office/word/2010/wordprocessingGroup" xmlns:wpi="http://schemas.microsoft.com/office/word/2010/wordprocessingInk" xmlns:wne="http://schemas.microsoft.com/office/word/2006/wordml" xmlns:wps="http://schemas.microsoft.com/office/word/2010/wordprocessingShape" mc:Ignorable="w14 w15 w16se w16cid w16 w16cex w16sdtdh wp14">
+<w:document xmlns:wpc="http://schemas.microsoft.com/office/word/2010/wordprocessingCanvas" xmlns:cx="http://schemas.microsoft.com/office/drawing/2014/chartex" xmlns:cx1="http://schemas.microsoft.com/office/drawing/2015/9/8/chartex" xmlns:cx2="http://schemas.microsoft.com/office/drawing/2015/10/21/chartex" xmlns:cx3="http://schemas.microsoft.com/office/drawing/2016/5/9/chartex" xmlns:cx4="http://schemas.microsoft.com/office/drawing/2016/5/10/chartex" xmlns:cx5="http://schemas.microsoft.com/office/drawing/2016/5/11/chartex" xmlns:cx6="http://schemas.microsoft.com/office/drawing/2016/5/12/chartex" xmlns:cx7="http://schemas.microsoft.com/office/drawing/2016/5/13/chartex" xmlns:cx8="http://schemas.microsoft.com/office/drawing/2016/5/14/chartex" xmlns:mc="http://schemas.openxmlformats.org/markup-compatibility/2006" xmlns:aink="http://schemas.microsoft.com/office/drawing/2016/ink" xmlns:am3d="http://schemas.microsoft.com/office/drawing/2017/model3d" xmlns:o="urn:schemas-microsoft-com:office:office" xmlns:oel="http://schemas.microsoft.com/office/2019/extlst" xmlns:r="http://schemas.openxmlformats.org/officeDocument/2006/relationships" xmlns:m="http://schemas.openxmlformats.org/officeDocument/2006/math" xmlns:v="urn:schemas-microsoft-com:vml" xmlns:wp14="http://schemas.microsoft.com/office/word/2010/wordprocessingDrawing" xmlns:wp="http://schemas.openxmlformats.org/drawingml/2006/wordprocessingDrawing" xmlns:w10="urn:schemas-microsoft-com:office:word" xmlns:w="http://schemas.openxmlformats.org/wordprocessingml/2006/main" xmlns:w14="http://schemas.microsoft.com/office/word/2010/wordml" xmlns:w15="http://schemas.microsoft.com/office/word/2012/wordml" xmlns:w16cex="http://schemas.microsoft.com/office/word/2018/wordml/cex" xmlns:w16cid="http://schemas.microsoft.com/office/word/2016/wordml/cid" xmlns:w16="http://schemas.microsoft.com/office/word/2018/wordml" xmlns:w16du="http://schemas.microsoft.com/office/word/2023/wordml/word16du" xmlns:w16sdtdh="http://schemas.microsoft.com/office/word/2020/wordml/sdtdatahash" xmlns:w16se="http://schemas.microsoft.com/office/word/2015/wordml/symex" xmlns:wpg="http://schemas.microsoft.com/office/word/2010/wordprocessingGroup" xmlns:wpi="http://schemas.microsoft.com/office/word/2010/wordprocessingInk" xmlns:wne="http://schemas.microsoft.com/office/word/2006/wordml" xmlns:wps="http://schemas.microsoft.com/office/word/2010/wordprocessingShape" mc:Ignorable="w14 w15 w16se w16cid w16 w16cex w16sdtdh wp14">
   <w:body>
     <w:p>
       <w:pPr>
@@ -21,6 +21,7 @@
           <w:szCs w:val="22"/>
         </w:rPr>
       </w:pPr>
+      <w:commentRangeStart w:id="0"/>
       <w:r>
         <w:rPr>
           <w:b/>
@@ -68,6 +69,13 @@
           <w:szCs w:val="22"/>
         </w:rPr>
         <w:t>3</w:t>
+      </w:r>
+      <w:commentRangeEnd w:id="0"/>
+      <w:r>
+        <w:rPr>
+          <w:rStyle w:val="CommentReference"/>
+        </w:rPr>
+        <w:commentReference w:id="0"/>
       </w:r>
     </w:p>
     <w:p>
@@ -288,7 +296,7 @@
         </w:rPr>
         <w:t xml:space="preserve"> and to reduce this malaria burden by a further 50 percent by 2015. One of RBM’s core indicators is the proportion of households with at least one insecticide treated net (ITN).  ITNs are a key tool in reduction of malaria transmission and subsequent reduction in child and adult morbidity and mortality.  An ITN is defined as a mosquito net treated with a long-lasting insecticide or a mosquito net that has been dipped in insecticide within the past 12 months.  Efforts to scale up ITN coverage are underway in most African countries.  Nationally representative population-based surveys such as the DHS are the data collection methods preferred to measure RBM indicators including proportion of households with at least one ITN.  More information on RBM can be found at </w:t>
       </w:r>
-      <w:hyperlink r:id="rId8" w:history="1">
+      <w:hyperlink r:id="rId12" w:history="1">
         <w:r>
           <w:rPr>
             <w:rStyle w:val="Hyperlink"/>
@@ -1684,6 +1692,7 @@
           <w:szCs w:val="22"/>
         </w:rPr>
       </w:pPr>
+      <w:commentRangeStart w:id="1"/>
       <w:r>
         <w:rPr>
           <w:color w:val="215868" w:themeColor="accent5" w:themeShade="80"/>
@@ -1692,6 +1701,13 @@
         </w:rPr>
         <w:t>18</w:t>
       </w:r>
+      <w:commentRangeEnd w:id="1"/>
+      <w:r>
+        <w:rPr>
+          <w:rStyle w:val="CommentReference"/>
+        </w:rPr>
+        <w:commentReference w:id="1"/>
+      </w:r>
     </w:p>
     <w:p>
       <w:pPr>
@@ -2044,6 +2060,7 @@
           <w:szCs w:val="22"/>
         </w:rPr>
       </w:pPr>
+      <w:commentRangeStart w:id="2"/>
       <w:r>
         <w:rPr>
           <w:sz w:val="22"/>
@@ -2070,17 +2087,15 @@
           <w:sz w:val="22"/>
           <w:szCs w:val="22"/>
         </w:rPr>
-        <w:t xml:space="preserve">households that own at least 1 </w:t>
-      </w:r>
-      <w:proofErr w:type="gramStart"/>
-      <w:r>
-        <w:rPr>
-          <w:sz w:val="22"/>
-          <w:szCs w:val="22"/>
-        </w:rPr>
-        <w:t>ITN</w:t>
-      </w:r>
-      <w:proofErr w:type="gramEnd"/>
+        <w:t>households that own at least 1 ITN</w:t>
+      </w:r>
+      <w:commentRangeEnd w:id="2"/>
+      <w:r>
+        <w:rPr>
+          <w:rStyle w:val="CommentReference"/>
+        </w:rPr>
+        <w:commentReference w:id="2"/>
+      </w:r>
     </w:p>
     <w:tbl>
       <w:tblPr>
@@ -2637,6 +2652,7 @@
                 <w:szCs w:val="22"/>
               </w:rPr>
             </w:pPr>
+            <w:commentRangeStart w:id="3"/>
             <w:r>
               <w:rPr>
                 <w:sz w:val="22"/>
@@ -2657,6 +2673,13 @@
                 <w:szCs w:val="22"/>
               </w:rPr>
               <w:t>18)</w:t>
+            </w:r>
+            <w:commentRangeEnd w:id="3"/>
+            <w:r>
+              <w:rPr>
+                <w:rStyle w:val="CommentReference"/>
+              </w:rPr>
+              <w:commentReference w:id="3"/>
             </w:r>
           </w:p>
         </w:tc>
@@ -2788,12 +2811,27 @@
                 <w:szCs w:val="22"/>
               </w:rPr>
             </w:pPr>
-            <w:r>
-              <w:rPr>
-                <w:sz w:val="22"/>
-                <w:szCs w:val="22"/>
-              </w:rPr>
-              <w:t>0.421 (</w:t>
+            <w:commentRangeStart w:id="4"/>
+            <w:r>
+              <w:rPr>
+                <w:sz w:val="22"/>
+                <w:szCs w:val="22"/>
+              </w:rPr>
+              <w:t xml:space="preserve">0.421 </w:t>
+            </w:r>
+            <w:commentRangeEnd w:id="4"/>
+            <w:r>
+              <w:rPr>
+                <w:rStyle w:val="CommentReference"/>
+              </w:rPr>
+              <w:commentReference w:id="4"/>
+            </w:r>
+            <w:r>
+              <w:rPr>
+                <w:sz w:val="22"/>
+                <w:szCs w:val="22"/>
+              </w:rPr>
+              <w:t>(</w:t>
             </w:r>
             <w:r>
               <w:rPr>
@@ -3864,7 +3902,15 @@
                 <w:sz w:val="22"/>
                 <w:szCs w:val="22"/>
               </w:rPr>
-              <w:t>0.704 (0.0</w:t>
+              <w:t xml:space="preserve">0.704 </w:t>
+            </w:r>
+            <w:commentRangeStart w:id="5"/>
+            <w:r>
+              <w:rPr>
+                <w:sz w:val="22"/>
+                <w:szCs w:val="22"/>
+              </w:rPr>
+              <w:t>(0.0</w:t>
             </w:r>
             <w:r>
               <w:rPr>
@@ -3872,6 +3918,13 @@
                 <w:szCs w:val="22"/>
               </w:rPr>
               <w:t>12)</w:t>
+            </w:r>
+            <w:commentRangeEnd w:id="5"/>
+            <w:r>
+              <w:rPr>
+                <w:rStyle w:val="CommentReference"/>
+              </w:rPr>
+              <w:commentReference w:id="5"/>
             </w:r>
           </w:p>
         </w:tc>
@@ -4149,6 +4202,7 @@
           <w:szCs w:val="22"/>
         </w:rPr>
       </w:pPr>
+      <w:commentRangeStart w:id="6"/>
       <w:r>
         <w:rPr>
           <w:color w:val="215868" w:themeColor="accent5" w:themeShade="80"/>
@@ -4163,25 +4217,14 @@
           <w:sz w:val="22"/>
           <w:szCs w:val="22"/>
         </w:rPr>
-        <w:t xml:space="preserve">nimal effect on point estimates and standard error, slightly decreasing the point estimate and a slight increase to the standard </w:t>
-      </w:r>
-      <w:proofErr w:type="gramStart"/>
-      <w:r>
-        <w:rPr>
-          <w:color w:val="215868" w:themeColor="accent5" w:themeShade="80"/>
-          <w:sz w:val="22"/>
-          <w:szCs w:val="22"/>
-        </w:rPr>
-        <w:t>error</w:t>
-      </w:r>
-      <w:proofErr w:type="gramEnd"/>
-      <w:r>
-        <w:rPr>
-          <w:color w:val="215868" w:themeColor="accent5" w:themeShade="80"/>
-          <w:sz w:val="22"/>
-          <w:szCs w:val="22"/>
-        </w:rPr>
-        <w:t xml:space="preserve"> </w:t>
+        <w:t xml:space="preserve">nimal effect on point estimates and standard error, slightly decreasing the point estimate and a slight increase to the standard error </w:t>
+      </w:r>
+      <w:commentRangeEnd w:id="6"/>
+      <w:r>
+        <w:rPr>
+          <w:rStyle w:val="CommentReference"/>
+        </w:rPr>
+        <w:commentReference w:id="6"/>
       </w:r>
     </w:p>
     <w:p>
@@ -4402,6 +4445,7 @@
           <w:szCs w:val="22"/>
         </w:rPr>
       </w:pPr>
+      <w:commentRangeStart w:id="7"/>
       <w:r>
         <w:rPr>
           <w:color w:val="215868" w:themeColor="accent5" w:themeShade="80"/>
@@ -4443,6 +4487,13 @@
           <w:szCs w:val="22"/>
         </w:rPr>
         <w:t xml:space="preserve">stratification, rural populations have a higher proportion of households that own at least one ITN. </w:t>
+      </w:r>
+      <w:commentRangeEnd w:id="7"/>
+      <w:r>
+        <w:rPr>
+          <w:rStyle w:val="CommentReference"/>
+        </w:rPr>
+        <w:commentReference w:id="7"/>
       </w:r>
     </w:p>
     <w:p>
@@ -4549,6 +4600,7 @@
           <w:szCs w:val="22"/>
         </w:rPr>
       </w:pPr>
+      <w:commentRangeStart w:id="8"/>
       <w:r>
         <w:rPr>
           <w:color w:val="215868" w:themeColor="accent5" w:themeShade="80"/>
@@ -4563,16 +4615,15 @@
           <w:sz w:val="22"/>
           <w:szCs w:val="22"/>
         </w:rPr>
-        <w:t xml:space="preserve">; standard error </w:t>
-      </w:r>
-      <w:proofErr w:type="gramStart"/>
+        <w:t>; standard error re</w:t>
+      </w:r>
       <w:r>
         <w:rPr>
           <w:color w:val="215868" w:themeColor="accent5" w:themeShade="80"/>
           <w:sz w:val="22"/>
           <w:szCs w:val="22"/>
         </w:rPr>
-        <w:t>re</w:t>
+        <w:t>presents</w:t>
       </w:r>
       <w:r>
         <w:rPr>
@@ -4580,7 +4631,7 @@
           <w:sz w:val="22"/>
           <w:szCs w:val="22"/>
         </w:rPr>
-        <w:t>presents</w:t>
+        <w:t xml:space="preserve"> to </w:t>
       </w:r>
       <w:r>
         <w:rPr>
@@ -4588,16 +4639,15 @@
           <w:sz w:val="22"/>
           <w:szCs w:val="22"/>
         </w:rPr>
-        <w:t xml:space="preserve"> to</w:t>
-      </w:r>
-      <w:proofErr w:type="gramEnd"/>
+        <w:t>precision</w:t>
+      </w:r>
       <w:r>
         <w:rPr>
           <w:color w:val="215868" w:themeColor="accent5" w:themeShade="80"/>
           <w:sz w:val="22"/>
           <w:szCs w:val="22"/>
         </w:rPr>
-        <w:t xml:space="preserve"> </w:t>
+        <w:t xml:space="preserve">, and precision and </w:t>
       </w:r>
       <w:r>
         <w:rPr>
@@ -4605,7 +4655,7 @@
           <w:sz w:val="22"/>
           <w:szCs w:val="22"/>
         </w:rPr>
-        <w:t>precision</w:t>
+        <w:t>bias</w:t>
       </w:r>
       <w:r>
         <w:rPr>
@@ -4613,23 +4663,14 @@
           <w:sz w:val="22"/>
           <w:szCs w:val="22"/>
         </w:rPr>
-        <w:t xml:space="preserve">, and precision and </w:t>
-      </w:r>
-      <w:r>
-        <w:rPr>
-          <w:color w:val="215868" w:themeColor="accent5" w:themeShade="80"/>
-          <w:sz w:val="22"/>
-          <w:szCs w:val="22"/>
-        </w:rPr>
-        <w:t>bias</w:t>
-      </w:r>
-      <w:r>
-        <w:rPr>
-          <w:color w:val="215868" w:themeColor="accent5" w:themeShade="80"/>
-          <w:sz w:val="22"/>
-          <w:szCs w:val="22"/>
-        </w:rPr>
         <w:t xml:space="preserve"> have no relationship.</w:t>
+      </w:r>
+      <w:commentRangeEnd w:id="8"/>
+      <w:r>
+        <w:rPr>
+          <w:rStyle w:val="CommentReference"/>
+        </w:rPr>
+        <w:commentReference w:id="8"/>
       </w:r>
     </w:p>
     <w:p>
@@ -7146,7 +7187,21 @@
                 <w:sz w:val="22"/>
                 <w:szCs w:val="22"/>
               </w:rPr>
-              <w:t>0.23 (0.016)</w:t>
+              <w:t>0.23</w:t>
+            </w:r>
+            <w:r>
+              <w:rPr>
+                <w:sz w:val="22"/>
+                <w:szCs w:val="22"/>
+              </w:rPr>
+              <w:t>0</w:t>
+            </w:r>
+            <w:r>
+              <w:rPr>
+                <w:sz w:val="22"/>
+                <w:szCs w:val="22"/>
+              </w:rPr>
+              <w:t xml:space="preserve"> (0.016)</w:t>
             </w:r>
           </w:p>
         </w:tc>
@@ -7986,6 +8041,7 @@
           <w:szCs w:val="22"/>
         </w:rPr>
       </w:pPr>
+      <w:commentRangeStart w:id="9"/>
       <w:r>
         <w:rPr>
           <w:color w:val="215868" w:themeColor="accent5" w:themeShade="80"/>
@@ -7993,6 +8049,13 @@
           <w:szCs w:val="22"/>
         </w:rPr>
         <w:t xml:space="preserve">The younger the child, the more likely they slept under an ITN the night previous. </w:t>
+      </w:r>
+      <w:commentRangeEnd w:id="9"/>
+      <w:r>
+        <w:rPr>
+          <w:rStyle w:val="CommentReference"/>
+        </w:rPr>
+        <w:commentReference w:id="9"/>
       </w:r>
     </w:p>
     <w:p>
@@ -8222,14 +8285,32 @@
           <w:sz w:val="22"/>
           <w:szCs w:val="22"/>
         </w:rPr>
-        <w:t xml:space="preserve"> any of the sampling strategies analyzed, the proportion of children who slept under an ITN the night previous in a given sample will be less than 31%. </w:t>
-      </w:r>
+        <w:t xml:space="preserve"> any of the sampling strategies analyzed, the proportion of children who slept under an ITN the night previous </w:t>
+      </w:r>
+      <w:proofErr w:type="gramStart"/>
       <w:r>
         <w:rPr>
           <w:color w:val="215868" w:themeColor="accent5" w:themeShade="80"/>
           <w:sz w:val="22"/>
           <w:szCs w:val="22"/>
         </w:rPr>
+        <w:t>in a given</w:t>
+      </w:r>
+      <w:proofErr w:type="gramEnd"/>
+      <w:r>
+        <w:rPr>
+          <w:color w:val="215868" w:themeColor="accent5" w:themeShade="80"/>
+          <w:sz w:val="22"/>
+          <w:szCs w:val="22"/>
+        </w:rPr>
+        <w:t xml:space="preserve"> sample will be less than 31%. </w:t>
+      </w:r>
+      <w:r>
+        <w:rPr>
+          <w:color w:val="215868" w:themeColor="accent5" w:themeShade="80"/>
+          <w:sz w:val="22"/>
+          <w:szCs w:val="22"/>
+        </w:rPr>
         <w:t>Non-sampling error</w:t>
       </w:r>
       <w:r>
@@ -8352,7 +8433,7 @@
       </w:r>
     </w:p>
     <w:sectPr>
-      <w:footerReference w:type="default" r:id="rId9"/>
+      <w:footerReference w:type="default" r:id="rId13"/>
       <w:type w:val="continuous"/>
       <w:pgSz w:w="12240" w:h="15840"/>
       <w:pgMar w:top="1440" w:right="1440" w:bottom="1440" w:left="1440" w:header="720" w:footer="720" w:gutter="0"/>
@@ -8363,8 +8444,293 @@
 </w:document>
 </file>
 
+<file path=word/comments.xml><?xml version="1.0" encoding="utf-8"?>
+<w:comments xmlns:wpc="http://schemas.microsoft.com/office/word/2010/wordprocessingCanvas" xmlns:cx="http://schemas.microsoft.com/office/drawing/2014/chartex" xmlns:cx1="http://schemas.microsoft.com/office/drawing/2015/9/8/chartex" xmlns:cx2="http://schemas.microsoft.com/office/drawing/2015/10/21/chartex" xmlns:cx3="http://schemas.microsoft.com/office/drawing/2016/5/9/chartex" xmlns:cx4="http://schemas.microsoft.com/office/drawing/2016/5/10/chartex" xmlns:cx5="http://schemas.microsoft.com/office/drawing/2016/5/11/chartex" xmlns:cx6="http://schemas.microsoft.com/office/drawing/2016/5/12/chartex" xmlns:cx7="http://schemas.microsoft.com/office/drawing/2016/5/13/chartex" xmlns:cx8="http://schemas.microsoft.com/office/drawing/2016/5/14/chartex" xmlns:mc="http://schemas.openxmlformats.org/markup-compatibility/2006" xmlns:aink="http://schemas.microsoft.com/office/drawing/2016/ink" xmlns:am3d="http://schemas.microsoft.com/office/drawing/2017/model3d" xmlns:o="urn:schemas-microsoft-com:office:office" xmlns:oel="http://schemas.microsoft.com/office/2019/extlst" xmlns:r="http://schemas.openxmlformats.org/officeDocument/2006/relationships" xmlns:m="http://schemas.openxmlformats.org/officeDocument/2006/math" xmlns:v="urn:schemas-microsoft-com:vml" xmlns:wp14="http://schemas.microsoft.com/office/word/2010/wordprocessingDrawing" xmlns:wp="http://schemas.openxmlformats.org/drawingml/2006/wordprocessingDrawing" xmlns:w10="urn:schemas-microsoft-com:office:word" xmlns:w="http://schemas.openxmlformats.org/wordprocessingml/2006/main" xmlns:w14="http://schemas.microsoft.com/office/word/2010/wordml" xmlns:w15="http://schemas.microsoft.com/office/word/2012/wordml" xmlns:w16cex="http://schemas.microsoft.com/office/word/2018/wordml/cex" xmlns:w16cid="http://schemas.microsoft.com/office/word/2016/wordml/cid" xmlns:w16="http://schemas.microsoft.com/office/word/2018/wordml" xmlns:w16du="http://schemas.microsoft.com/office/word/2023/wordml/word16du" xmlns:w16sdtdh="http://schemas.microsoft.com/office/word/2020/wordml/sdtdatahash" xmlns:w16se="http://schemas.microsoft.com/office/word/2015/wordml/symex" xmlns:wpg="http://schemas.microsoft.com/office/word/2010/wordprocessingGroup" xmlns:wpi="http://schemas.microsoft.com/office/word/2010/wordprocessingInk" xmlns:wne="http://schemas.microsoft.com/office/word/2006/wordml" xmlns:wps="http://schemas.microsoft.com/office/word/2010/wordprocessingShape" mc:Ignorable="w14 w15 w16se w16cid w16 w16cex w16sdtdh wp14">
+  <w:comment w:id="0" w:author="Alyssa Young" w:date="2023-04-27T08:44:00Z" w:initials="YAJ">
+    <w:p>
+      <w:pPr>
+        <w:pStyle w:val="CommentText"/>
+      </w:pPr>
+      <w:r>
+        <w:rPr>
+          <w:rStyle w:val="CommentReference"/>
+        </w:rPr>
+        <w:annotationRef/>
+      </w:r>
+      <w:r>
+        <w:t>Initial grade = 32/35, nice job!!</w:t>
+      </w:r>
+    </w:p>
+  </w:comment>
+  <w:comment w:id="1" w:author="Alyssa Young" w:date="2023-04-27T08:11:00Z" w:initials="YAJ">
+    <w:p>
+      <w:pPr>
+        <w:pStyle w:val="CommentText"/>
+      </w:pPr>
+      <w:r>
+        <w:rPr>
+          <w:rStyle w:val="CommentReference"/>
+        </w:rPr>
+        <w:annotationRef/>
+      </w:r>
+      <w:r>
+        <w:t>Review this figure. Code to get the number of strata is provided below:</w:t>
+      </w:r>
+    </w:p>
+    <w:p>
+      <w:pPr>
+        <w:pStyle w:val="CommentText"/>
+      </w:pPr>
+    </w:p>
+    <w:p>
+      <w:pPr>
+        <w:pStyle w:val="CommentText"/>
+      </w:pPr>
+    </w:p>
+    <w:p>
+      <w:pPr>
+        <w:pStyle w:val="CommentText"/>
+      </w:pPr>
+      <w:r>
+        <w:t xml:space="preserve">length(unique(Zambia_HH_df$Sample_stratum_number)) </w:t>
+      </w:r>
+    </w:p>
+    <w:p>
+      <w:pPr>
+        <w:pStyle w:val="CommentText"/>
+      </w:pPr>
+    </w:p>
+    <w:p>
+      <w:pPr>
+        <w:pStyle w:val="CommentText"/>
+      </w:pPr>
+    </w:p>
+    <w:p>
+      <w:pPr>
+        <w:pStyle w:val="CommentText"/>
+      </w:pPr>
+      <w:r>
+        <w:t>Deduction = 1 point</w:t>
+      </w:r>
+    </w:p>
+  </w:comment>
+  <w:comment w:id="2" w:author="Alyssa Young" w:date="2023-04-27T08:43:00Z" w:initials="YAJ">
+    <w:p>
+      <w:pPr>
+        <w:pStyle w:val="CommentText"/>
+      </w:pPr>
+      <w:r>
+        <w:rPr>
+          <w:rStyle w:val="CommentReference"/>
+        </w:rPr>
+        <w:annotationRef/>
+      </w:r>
+      <w:r>
+        <w:t>I have to deduction 0.5 points here as there are a few mistakes in your table. Your code is good though, you clearly understand the assignment, just be careful when transferring your figures over ☺️</w:t>
+      </w:r>
+    </w:p>
+  </w:comment>
+  <w:comment w:id="3" w:author="Alyssa Young" w:date="2023-04-27T08:25:00Z" w:initials="YAJ">
+    <w:p>
+      <w:pPr>
+        <w:pStyle w:val="CommentText"/>
+      </w:pPr>
+      <w:r>
+        <w:rPr>
+          <w:rStyle w:val="CommentReference"/>
+        </w:rPr>
+        <w:annotationRef/>
+      </w:r>
+      <w:r>
+        <w:t xml:space="preserve">You accidentally switched these- Rural should be 0.556, and Urban should be 0.520 </w:t>
+      </w:r>
+    </w:p>
+  </w:comment>
+  <w:comment w:id="4" w:author="Alyssa Young" w:date="2023-04-27T08:18:00Z" w:initials="YAJ">
+    <w:p>
+      <w:pPr>
+        <w:pStyle w:val="CommentText"/>
+      </w:pPr>
+      <w:r>
+        <w:rPr>
+          <w:rStyle w:val="CommentReference"/>
+        </w:rPr>
+        <w:annotationRef/>
+      </w:r>
+      <w:r>
+        <w:t>This proportion is off. Your code is correct, you just ran the wrong of code here by mistake (you ran for education not SES)- see line 220 in  your .rmd ☺️</w:t>
+      </w:r>
+    </w:p>
+  </w:comment>
+  <w:comment w:id="5" w:author="Alyssa Young" w:date="2023-04-27T08:22:00Z" w:initials="YAJ">
+    <w:p>
+      <w:pPr>
+        <w:pStyle w:val="CommentText"/>
+      </w:pPr>
+      <w:r>
+        <w:rPr>
+          <w:rStyle w:val="CommentReference"/>
+        </w:rPr>
+        <w:annotationRef/>
+      </w:r>
+      <w:r>
+        <w:t>Your SE here is incorrect. Looks like a typo because your code returned the correct value (0.020)</w:t>
+      </w:r>
+    </w:p>
+  </w:comment>
+  <w:comment w:id="6" w:author="Alyssa Young" w:date="2023-04-27T08:28:00Z" w:initials="YAJ">
+    <w:p>
+      <w:pPr>
+        <w:pStyle w:val="CommentText"/>
+      </w:pPr>
+      <w:r>
+        <w:rPr>
+          <w:rStyle w:val="CommentReference"/>
+        </w:rPr>
+        <w:annotationRef/>
+      </w:r>
+      <w:r>
+        <w:t xml:space="preserve">When we assume simple random sampling without weighting, our proportions are higher. Once we introduce weighting, our proportions decrease slightly, and our standard errors increase. Once weighting has been introduced our proportions stay the same, however our standard errors fluctuate based on our sampling approach. In summary, we lose some precision when we introduce a weighted cluster design, but gain some back when we introduce stratification. </w:t>
+      </w:r>
+    </w:p>
+    <w:p>
+      <w:pPr>
+        <w:pStyle w:val="CommentText"/>
+      </w:pPr>
+    </w:p>
+    <w:p>
+      <w:pPr>
+        <w:pStyle w:val="CommentText"/>
+      </w:pPr>
+      <w:r>
+        <w:t>Deduction = 0.5 points</w:t>
+      </w:r>
+    </w:p>
+  </w:comment>
+  <w:comment w:id="7" w:author="Alyssa Young" w:date="2023-04-27T08:30:00Z" w:initials="YAJ">
+    <w:p>
+      <w:pPr>
+        <w:pStyle w:val="CommentText"/>
+      </w:pPr>
+      <w:r>
+        <w:rPr>
+          <w:rStyle w:val="CommentReference"/>
+        </w:rPr>
+        <w:annotationRef/>
+      </w:r>
+      <w:r>
+        <w:t xml:space="preserve">This is actually true of all sampling approaches- you accidentally switched your values for urban and rural in the last column in your table. </w:t>
+      </w:r>
+    </w:p>
+  </w:comment>
+  <w:comment w:id="8" w:author="Alyssa Young" w:date="2023-04-27T08:31:00Z" w:initials="YAJ">
+    <w:p>
+      <w:pPr>
+        <w:pStyle w:val="CommentText"/>
+      </w:pPr>
+      <w:r>
+        <w:rPr>
+          <w:rStyle w:val="CommentReference"/>
+        </w:rPr>
+        <w:annotationRef/>
+      </w:r>
+      <w:r>
+        <w:t>True, but looking for a bit more here, something like this:</w:t>
+      </w:r>
+    </w:p>
+    <w:p>
+      <w:pPr>
+        <w:pStyle w:val="CommentText"/>
+      </w:pPr>
+    </w:p>
+    <w:p>
+      <w:pPr>
+        <w:pStyle w:val="CommentText"/>
+      </w:pPr>
+      <w:r>
+        <w:t>Please specify here though which of the 4 is the most appropriate given the study design and approach used to collect the data that you analyzed.</w:t>
+      </w:r>
+    </w:p>
+    <w:p>
+      <w:pPr>
+        <w:pStyle w:val="CommentText"/>
+      </w:pPr>
+    </w:p>
+    <w:p>
+      <w:pPr>
+        <w:pStyle w:val="CommentText"/>
+      </w:pPr>
+      <w:r>
+        <w:t>For now, deduction = 1 point</w:t>
+      </w:r>
+    </w:p>
+  </w:comment>
+  <w:comment w:id="9" w:author="Alyssa Young" w:date="2023-04-27T08:42:00Z" w:initials="YAJ">
+    <w:p>
+      <w:pPr>
+        <w:pStyle w:val="CommentText"/>
+      </w:pPr>
+      <w:r>
+        <w:rPr>
+          <w:rStyle w:val="CommentReference"/>
+        </w:rPr>
+        <w:annotationRef/>
+      </w:r>
+      <w:r>
+        <w:t>Careful with your terminology here. "Likely" infers some statistical association or correlation. You could say instead something like the proportion of children that slept under an ITN the previous night decreases with age</w:t>
+      </w:r>
+    </w:p>
+  </w:comment>
+</w:comments>
+</file>
+
+<file path=word/commentsExtended.xml><?xml version="1.0" encoding="utf-8"?>
+<w15:commentsEx xmlns:wpc="http://schemas.microsoft.com/office/word/2010/wordprocessingCanvas" xmlns:cx="http://schemas.microsoft.com/office/drawing/2014/chartex" xmlns:cx1="http://schemas.microsoft.com/office/drawing/2015/9/8/chartex" xmlns:cx2="http://schemas.microsoft.com/office/drawing/2015/10/21/chartex" xmlns:cx3="http://schemas.microsoft.com/office/drawing/2016/5/9/chartex" xmlns:cx4="http://schemas.microsoft.com/office/drawing/2016/5/10/chartex" xmlns:cx5="http://schemas.microsoft.com/office/drawing/2016/5/11/chartex" xmlns:cx6="http://schemas.microsoft.com/office/drawing/2016/5/12/chartex" xmlns:cx7="http://schemas.microsoft.com/office/drawing/2016/5/13/chartex" xmlns:cx8="http://schemas.microsoft.com/office/drawing/2016/5/14/chartex" xmlns:mc="http://schemas.openxmlformats.org/markup-compatibility/2006" xmlns:aink="http://schemas.microsoft.com/office/drawing/2016/ink" xmlns:am3d="http://schemas.microsoft.com/office/drawing/2017/model3d" xmlns:o="urn:schemas-microsoft-com:office:office" xmlns:oel="http://schemas.microsoft.com/office/2019/extlst" xmlns:r="http://schemas.openxmlformats.org/officeDocument/2006/relationships" xmlns:m="http://schemas.openxmlformats.org/officeDocument/2006/math" xmlns:v="urn:schemas-microsoft-com:vml" xmlns:wp14="http://schemas.microsoft.com/office/word/2010/wordprocessingDrawing" xmlns:wp="http://schemas.openxmlformats.org/drawingml/2006/wordprocessingDrawing" xmlns:w10="urn:schemas-microsoft-com:office:word" xmlns:w="http://schemas.openxmlformats.org/wordprocessingml/2006/main" xmlns:w14="http://schemas.microsoft.com/office/word/2010/wordml" xmlns:w15="http://schemas.microsoft.com/office/word/2012/wordml" xmlns:w16cex="http://schemas.microsoft.com/office/word/2018/wordml/cex" xmlns:w16cid="http://schemas.microsoft.com/office/word/2016/wordml/cid" xmlns:w16="http://schemas.microsoft.com/office/word/2018/wordml" xmlns:w16du="http://schemas.microsoft.com/office/word/2023/wordml/word16du" xmlns:w16sdtdh="http://schemas.microsoft.com/office/word/2020/wordml/sdtdatahash" xmlns:w16se="http://schemas.microsoft.com/office/word/2015/wordml/symex" xmlns:wpg="http://schemas.microsoft.com/office/word/2010/wordprocessingGroup" xmlns:wpi="http://schemas.microsoft.com/office/word/2010/wordprocessingInk" xmlns:wne="http://schemas.microsoft.com/office/word/2006/wordml" xmlns:wps="http://schemas.microsoft.com/office/word/2010/wordprocessingShape" mc:Ignorable="w14 w15 w16se w16cid w16 w16cex w16sdtdh wp14">
+  <w15:commentEx w15:paraId="072C4558" w15:done="0"/>
+  <w15:commentEx w15:paraId="6430A647" w15:done="0"/>
+  <w15:commentEx w15:paraId="61D35E4E" w15:done="0"/>
+  <w15:commentEx w15:paraId="13250CD5" w15:done="0"/>
+  <w15:commentEx w15:paraId="53BBF032" w15:done="0"/>
+  <w15:commentEx w15:paraId="4C070B3C" w15:done="0"/>
+  <w15:commentEx w15:paraId="41738C82" w15:done="0"/>
+  <w15:commentEx w15:paraId="6A344C1C" w15:done="0"/>
+  <w15:commentEx w15:paraId="1CB60A99" w15:done="0"/>
+  <w15:commentEx w15:paraId="5E1417DE" w15:done="0"/>
+</w15:commentsEx>
+</file>
+
+<file path=word/commentsExtensible.xml><?xml version="1.0" encoding="utf-8"?>
+<w16cex:commentsExtensible xmlns:wpc="http://schemas.microsoft.com/office/word/2010/wordprocessingCanvas" xmlns:cx="http://schemas.microsoft.com/office/drawing/2014/chartex" xmlns:cx1="http://schemas.microsoft.com/office/drawing/2015/9/8/chartex" xmlns:cx2="http://schemas.microsoft.com/office/drawing/2015/10/21/chartex" xmlns:cx3="http://schemas.microsoft.com/office/drawing/2016/5/9/chartex" xmlns:cx4="http://schemas.microsoft.com/office/drawing/2016/5/10/chartex" xmlns:cx5="http://schemas.microsoft.com/office/drawing/2016/5/11/chartex" xmlns:cx6="http://schemas.microsoft.com/office/drawing/2016/5/12/chartex" xmlns:cx7="http://schemas.microsoft.com/office/drawing/2016/5/13/chartex" xmlns:cx8="http://schemas.microsoft.com/office/drawing/2016/5/14/chartex" xmlns:mc="http://schemas.openxmlformats.org/markup-compatibility/2006" xmlns:aink="http://schemas.microsoft.com/office/drawing/2016/ink" xmlns:am3d="http://schemas.microsoft.com/office/drawing/2017/model3d" xmlns:o="urn:schemas-microsoft-com:office:office" xmlns:oel="http://schemas.microsoft.com/office/2019/extlst" xmlns:r="http://schemas.openxmlformats.org/officeDocument/2006/relationships" xmlns:m="http://schemas.openxmlformats.org/officeDocument/2006/math" xmlns:v="urn:schemas-microsoft-com:vml" xmlns:wp14="http://schemas.microsoft.com/office/word/2010/wordprocessingDrawing" xmlns:wp="http://schemas.openxmlformats.org/drawingml/2006/wordprocessingDrawing" xmlns:w10="urn:schemas-microsoft-com:office:word" xmlns:w="http://schemas.openxmlformats.org/wordprocessingml/2006/main" xmlns:w14="http://schemas.microsoft.com/office/word/2010/wordml" xmlns:w15="http://schemas.microsoft.com/office/word/2012/wordml" xmlns:w16cex="http://schemas.microsoft.com/office/word/2018/wordml/cex" xmlns:w16cid="http://schemas.microsoft.com/office/word/2016/wordml/cid" xmlns:w16="http://schemas.microsoft.com/office/word/2018/wordml" xmlns:w16du="http://schemas.microsoft.com/office/word/2023/wordml/word16du" xmlns:w16sdtdh="http://schemas.microsoft.com/office/word/2020/wordml/sdtdatahash" xmlns:w16se="http://schemas.microsoft.com/office/word/2015/wordml/symex" xmlns:wpg="http://schemas.microsoft.com/office/word/2010/wordprocessingGroup" xmlns:wpi="http://schemas.microsoft.com/office/word/2010/wordprocessingInk" xmlns:wne="http://schemas.microsoft.com/office/word/2006/wordml" xmlns:wps="http://schemas.microsoft.com/office/word/2010/wordprocessingShape" mc:Ignorable="w14 w15 w16se w16cid w16 w16cex w16sdtdh wp14">
+  <w16cex:commentExtensible w16cex:durableId="27F4B47F" w16cex:dateUtc="2023-04-27T13:44:00Z"/>
+  <w16cex:commentExtensible w16cex:durableId="27F4ACB9" w16cex:dateUtc="2023-04-27T13:11:00Z"/>
+  <w16cex:commentExtensible w16cex:durableId="27F4B442" w16cex:dateUtc="2023-04-27T13:43:00Z"/>
+  <w16cex:commentExtensible w16cex:durableId="27F4AFF2" w16cex:dateUtc="2023-04-27T13:25:00Z"/>
+  <w16cex:commentExtensible w16cex:durableId="27F4AE4B" w16cex:dateUtc="2023-04-27T13:18:00Z"/>
+  <w16cex:commentExtensible w16cex:durableId="27F4AF50" w16cex:dateUtc="2023-04-27T13:22:00Z"/>
+  <w16cex:commentExtensible w16cex:durableId="27F4B0C4" w16cex:dateUtc="2023-04-27T13:28:00Z"/>
+  <w16cex:commentExtensible w16cex:durableId="27F4B117" w16cex:dateUtc="2023-04-27T13:30:00Z"/>
+  <w16cex:commentExtensible w16cex:durableId="27F4B158" w16cex:dateUtc="2023-04-27T13:31:00Z"/>
+  <w16cex:commentExtensible w16cex:durableId="27F4B3EB" w16cex:dateUtc="2023-04-27T13:42:00Z"/>
+</w16cex:commentsExtensible>
+</file>
+
+<file path=word/commentsIds.xml><?xml version="1.0" encoding="utf-8"?>
+<w16cid:commentsIds xmlns:wpc="http://schemas.microsoft.com/office/word/2010/wordprocessingCanvas" xmlns:cx="http://schemas.microsoft.com/office/drawing/2014/chartex" xmlns:cx1="http://schemas.microsoft.com/office/drawing/2015/9/8/chartex" xmlns:cx2="http://schemas.microsoft.com/office/drawing/2015/10/21/chartex" xmlns:cx3="http://schemas.microsoft.com/office/drawing/2016/5/9/chartex" xmlns:cx4="http://schemas.microsoft.com/office/drawing/2016/5/10/chartex" xmlns:cx5="http://schemas.microsoft.com/office/drawing/2016/5/11/chartex" xmlns:cx6="http://schemas.microsoft.com/office/drawing/2016/5/12/chartex" xmlns:cx7="http://schemas.microsoft.com/office/drawing/2016/5/13/chartex" xmlns:cx8="http://schemas.microsoft.com/office/drawing/2016/5/14/chartex" xmlns:mc="http://schemas.openxmlformats.org/markup-compatibility/2006" xmlns:aink="http://schemas.microsoft.com/office/drawing/2016/ink" xmlns:am3d="http://schemas.microsoft.com/office/drawing/2017/model3d" xmlns:o="urn:schemas-microsoft-com:office:office" xmlns:oel="http://schemas.microsoft.com/office/2019/extlst" xmlns:r="http://schemas.openxmlformats.org/officeDocument/2006/relationships" xmlns:m="http://schemas.openxmlformats.org/officeDocument/2006/math" xmlns:v="urn:schemas-microsoft-com:vml" xmlns:wp14="http://schemas.microsoft.com/office/word/2010/wordprocessingDrawing" xmlns:wp="http://schemas.openxmlformats.org/drawingml/2006/wordprocessingDrawing" xmlns:w10="urn:schemas-microsoft-com:office:word" xmlns:w="http://schemas.openxmlformats.org/wordprocessingml/2006/main" xmlns:w14="http://schemas.microsoft.com/office/word/2010/wordml" xmlns:w15="http://schemas.microsoft.com/office/word/2012/wordml" xmlns:w16cex="http://schemas.microsoft.com/office/word/2018/wordml/cex" xmlns:w16cid="http://schemas.microsoft.com/office/word/2016/wordml/cid" xmlns:w16="http://schemas.microsoft.com/office/word/2018/wordml" xmlns:w16du="http://schemas.microsoft.com/office/word/2023/wordml/word16du" xmlns:w16sdtdh="http://schemas.microsoft.com/office/word/2020/wordml/sdtdatahash" xmlns:w16se="http://schemas.microsoft.com/office/word/2015/wordml/symex" xmlns:wpg="http://schemas.microsoft.com/office/word/2010/wordprocessingGroup" xmlns:wpi="http://schemas.microsoft.com/office/word/2010/wordprocessingInk" xmlns:wne="http://schemas.microsoft.com/office/word/2006/wordml" xmlns:wps="http://schemas.microsoft.com/office/word/2010/wordprocessingShape" mc:Ignorable="w14 w15 w16se w16cid w16 w16cex w16sdtdh wp14">
+  <w16cid:commentId w16cid:paraId="072C4558" w16cid:durableId="27F4B47F"/>
+  <w16cid:commentId w16cid:paraId="6430A647" w16cid:durableId="27F4ACB9"/>
+  <w16cid:commentId w16cid:paraId="61D35E4E" w16cid:durableId="27F4B442"/>
+  <w16cid:commentId w16cid:paraId="13250CD5" w16cid:durableId="27F4AFF2"/>
+  <w16cid:commentId w16cid:paraId="53BBF032" w16cid:durableId="27F4AE4B"/>
+  <w16cid:commentId w16cid:paraId="4C070B3C" w16cid:durableId="27F4AF50"/>
+  <w16cid:commentId w16cid:paraId="41738C82" w16cid:durableId="27F4B0C4"/>
+  <w16cid:commentId w16cid:paraId="6A344C1C" w16cid:durableId="27F4B117"/>
+  <w16cid:commentId w16cid:paraId="1CB60A99" w16cid:durableId="27F4B158"/>
+  <w16cid:commentId w16cid:paraId="5E1417DE" w16cid:durableId="27F4B3EB"/>
+</w16cid:commentsIds>
+</file>
+
 <file path=word/endnotes.xml><?xml version="1.0" encoding="utf-8"?>
-<w:endnotes xmlns:wpc="http://schemas.microsoft.com/office/word/2010/wordprocessingCanvas" xmlns:cx="http://schemas.microsoft.com/office/drawing/2014/chartex" xmlns:cx1="http://schemas.microsoft.com/office/drawing/2015/9/8/chartex" xmlns:cx2="http://schemas.microsoft.com/office/drawing/2015/10/21/chartex" xmlns:cx3="http://schemas.microsoft.com/office/drawing/2016/5/9/chartex" xmlns:cx4="http://schemas.microsoft.com/office/drawing/2016/5/10/chartex" xmlns:cx5="http://schemas.microsoft.com/office/drawing/2016/5/11/chartex" xmlns:cx6="http://schemas.microsoft.com/office/drawing/2016/5/12/chartex" xmlns:cx7="http://schemas.microsoft.com/office/drawing/2016/5/13/chartex" xmlns:cx8="http://schemas.microsoft.com/office/drawing/2016/5/14/chartex" xmlns:mc="http://schemas.openxmlformats.org/markup-compatibility/2006" xmlns:aink="http://schemas.microsoft.com/office/drawing/2016/ink" xmlns:am3d="http://schemas.microsoft.com/office/drawing/2017/model3d" xmlns:o="urn:schemas-microsoft-com:office:office" xmlns:oel="http://schemas.microsoft.com/office/2019/extlst" xmlns:r="http://schemas.openxmlformats.org/officeDocument/2006/relationships" xmlns:m="http://schemas.openxmlformats.org/officeDocument/2006/math" xmlns:v="urn:schemas-microsoft-com:vml" xmlns:wp14="http://schemas.microsoft.com/office/word/2010/wordprocessingDrawing" xmlns:wp="http://schemas.openxmlformats.org/drawingml/2006/wordprocessingDrawing" xmlns:w10="urn:schemas-microsoft-com:office:word" xmlns:w="http://schemas.openxmlformats.org/wordprocessingml/2006/main" xmlns:w14="http://schemas.microsoft.com/office/word/2010/wordml" xmlns:w15="http://schemas.microsoft.com/office/word/2012/wordml" xmlns:w16cex="http://schemas.microsoft.com/office/word/2018/wordml/cex" xmlns:w16cid="http://schemas.microsoft.com/office/word/2016/wordml/cid" xmlns:w16="http://schemas.microsoft.com/office/word/2018/wordml" xmlns:w16sdtdh="http://schemas.microsoft.com/office/word/2020/wordml/sdtdatahash" xmlns:w16se="http://schemas.microsoft.com/office/word/2015/wordml/symex" xmlns:wpg="http://schemas.microsoft.com/office/word/2010/wordprocessingGroup" xmlns:wpi="http://schemas.microsoft.com/office/word/2010/wordprocessingInk" xmlns:wne="http://schemas.microsoft.com/office/word/2006/wordml" xmlns:wps="http://schemas.microsoft.com/office/word/2010/wordprocessingShape" mc:Ignorable="w14 w15 w16se w16cid w16 w16cex w16sdtdh wp14">
+<w:endnotes xmlns:wpc="http://schemas.microsoft.com/office/word/2010/wordprocessingCanvas" xmlns:cx="http://schemas.microsoft.com/office/drawing/2014/chartex" xmlns:cx1="http://schemas.microsoft.com/office/drawing/2015/9/8/chartex" xmlns:cx2="http://schemas.microsoft.com/office/drawing/2015/10/21/chartex" xmlns:cx3="http://schemas.microsoft.com/office/drawing/2016/5/9/chartex" xmlns:cx4="http://schemas.microsoft.com/office/drawing/2016/5/10/chartex" xmlns:cx5="http://schemas.microsoft.com/office/drawing/2016/5/11/chartex" xmlns:cx6="http://schemas.microsoft.com/office/drawing/2016/5/12/chartex" xmlns:cx7="http://schemas.microsoft.com/office/drawing/2016/5/13/chartex" xmlns:cx8="http://schemas.microsoft.com/office/drawing/2016/5/14/chartex" xmlns:mc="http://schemas.openxmlformats.org/markup-compatibility/2006" xmlns:aink="http://schemas.microsoft.com/office/drawing/2016/ink" xmlns:am3d="http://schemas.microsoft.com/office/drawing/2017/model3d" xmlns:o="urn:schemas-microsoft-com:office:office" xmlns:oel="http://schemas.microsoft.com/office/2019/extlst" xmlns:r="http://schemas.openxmlformats.org/officeDocument/2006/relationships" xmlns:m="http://schemas.openxmlformats.org/officeDocument/2006/math" xmlns:v="urn:schemas-microsoft-com:vml" xmlns:wp14="http://schemas.microsoft.com/office/word/2010/wordprocessingDrawing" xmlns:wp="http://schemas.openxmlformats.org/drawingml/2006/wordprocessingDrawing" xmlns:w10="urn:schemas-microsoft-com:office:word" xmlns:w="http://schemas.openxmlformats.org/wordprocessingml/2006/main" xmlns:w14="http://schemas.microsoft.com/office/word/2010/wordml" xmlns:w15="http://schemas.microsoft.com/office/word/2012/wordml" xmlns:w16cex="http://schemas.microsoft.com/office/word/2018/wordml/cex" xmlns:w16cid="http://schemas.microsoft.com/office/word/2016/wordml/cid" xmlns:w16="http://schemas.microsoft.com/office/word/2018/wordml" xmlns:w16du="http://schemas.microsoft.com/office/word/2023/wordml/word16du" xmlns:w16sdtdh="http://schemas.microsoft.com/office/word/2020/wordml/sdtdatahash" xmlns:w16se="http://schemas.microsoft.com/office/word/2015/wordml/symex" xmlns:wpg="http://schemas.microsoft.com/office/word/2010/wordprocessingGroup" xmlns:wpi="http://schemas.microsoft.com/office/word/2010/wordprocessingInk" xmlns:wne="http://schemas.microsoft.com/office/word/2006/wordml" xmlns:wps="http://schemas.microsoft.com/office/word/2010/wordprocessingShape" mc:Ignorable="w14 w15 w16se w16cid w16 w16cex w16sdtdh wp14">
   <w:endnote w:type="separator" w:id="-1">
     <w:p>
       <w:r>
@@ -8383,7 +8749,7 @@
 </file>
 
 <file path=word/footer1.xml><?xml version="1.0" encoding="utf-8"?>
-<w:ftr xmlns:wpc="http://schemas.microsoft.com/office/word/2010/wordprocessingCanvas" xmlns:cx="http://schemas.microsoft.com/office/drawing/2014/chartex" xmlns:cx1="http://schemas.microsoft.com/office/drawing/2015/9/8/chartex" xmlns:cx2="http://schemas.microsoft.com/office/drawing/2015/10/21/chartex" xmlns:cx3="http://schemas.microsoft.com/office/drawing/2016/5/9/chartex" xmlns:cx4="http://schemas.microsoft.com/office/drawing/2016/5/10/chartex" xmlns:cx5="http://schemas.microsoft.com/office/drawing/2016/5/11/chartex" xmlns:cx6="http://schemas.microsoft.com/office/drawing/2016/5/12/chartex" xmlns:cx7="http://schemas.microsoft.com/office/drawing/2016/5/13/chartex" xmlns:cx8="http://schemas.microsoft.com/office/drawing/2016/5/14/chartex" xmlns:mc="http://schemas.openxmlformats.org/markup-compatibility/2006" xmlns:aink="http://schemas.microsoft.com/office/drawing/2016/ink" xmlns:am3d="http://schemas.microsoft.com/office/drawing/2017/model3d" xmlns:o="urn:schemas-microsoft-com:office:office" xmlns:oel="http://schemas.microsoft.com/office/2019/extlst" xmlns:r="http://schemas.openxmlformats.org/officeDocument/2006/relationships" xmlns:m="http://schemas.openxmlformats.org/officeDocument/2006/math" xmlns:v="urn:schemas-microsoft-com:vml" xmlns:wp14="http://schemas.microsoft.com/office/word/2010/wordprocessingDrawing" xmlns:wp="http://schemas.openxmlformats.org/drawingml/2006/wordprocessingDrawing" xmlns:w10="urn:schemas-microsoft-com:office:word" xmlns:w="http://schemas.openxmlformats.org/wordprocessingml/2006/main" xmlns:w14="http://schemas.microsoft.com/office/word/2010/wordml" xmlns:w15="http://schemas.microsoft.com/office/word/2012/wordml" xmlns:w16cex="http://schemas.microsoft.com/office/word/2018/wordml/cex" xmlns:w16cid="http://schemas.microsoft.com/office/word/2016/wordml/cid" xmlns:w16="http://schemas.microsoft.com/office/word/2018/wordml" xmlns:w16sdtdh="http://schemas.microsoft.com/office/word/2020/wordml/sdtdatahash" xmlns:w16se="http://schemas.microsoft.com/office/word/2015/wordml/symex" xmlns:wpg="http://schemas.microsoft.com/office/word/2010/wordprocessingGroup" xmlns:wpi="http://schemas.microsoft.com/office/word/2010/wordprocessingInk" xmlns:wne="http://schemas.microsoft.com/office/word/2006/wordml" xmlns:wps="http://schemas.microsoft.com/office/word/2010/wordprocessingShape" mc:Ignorable="w14 w15 w16se w16cid w16 w16cex w16sdtdh wp14">
+<w:ftr xmlns:wpc="http://schemas.microsoft.com/office/word/2010/wordprocessingCanvas" xmlns:cx="http://schemas.microsoft.com/office/drawing/2014/chartex" xmlns:cx1="http://schemas.microsoft.com/office/drawing/2015/9/8/chartex" xmlns:cx2="http://schemas.microsoft.com/office/drawing/2015/10/21/chartex" xmlns:cx3="http://schemas.microsoft.com/office/drawing/2016/5/9/chartex" xmlns:cx4="http://schemas.microsoft.com/office/drawing/2016/5/10/chartex" xmlns:cx5="http://schemas.microsoft.com/office/drawing/2016/5/11/chartex" xmlns:cx6="http://schemas.microsoft.com/office/drawing/2016/5/12/chartex" xmlns:cx7="http://schemas.microsoft.com/office/drawing/2016/5/13/chartex" xmlns:cx8="http://schemas.microsoft.com/office/drawing/2016/5/14/chartex" xmlns:mc="http://schemas.openxmlformats.org/markup-compatibility/2006" xmlns:aink="http://schemas.microsoft.com/office/drawing/2016/ink" xmlns:am3d="http://schemas.microsoft.com/office/drawing/2017/model3d" xmlns:o="urn:schemas-microsoft-com:office:office" xmlns:oel="http://schemas.microsoft.com/office/2019/extlst" xmlns:r="http://schemas.openxmlformats.org/officeDocument/2006/relationships" xmlns:m="http://schemas.openxmlformats.org/officeDocument/2006/math" xmlns:v="urn:schemas-microsoft-com:vml" xmlns:wp14="http://schemas.microsoft.com/office/word/2010/wordprocessingDrawing" xmlns:wp="http://schemas.openxmlformats.org/drawingml/2006/wordprocessingDrawing" xmlns:w10="urn:schemas-microsoft-com:office:word" xmlns:w="http://schemas.openxmlformats.org/wordprocessingml/2006/main" xmlns:w14="http://schemas.microsoft.com/office/word/2010/wordml" xmlns:w15="http://schemas.microsoft.com/office/word/2012/wordml" xmlns:w16cex="http://schemas.microsoft.com/office/word/2018/wordml/cex" xmlns:w16cid="http://schemas.microsoft.com/office/word/2016/wordml/cid" xmlns:w16="http://schemas.microsoft.com/office/word/2018/wordml" xmlns:w16du="http://schemas.microsoft.com/office/word/2023/wordml/word16du" xmlns:w16sdtdh="http://schemas.microsoft.com/office/word/2020/wordml/sdtdatahash" xmlns:w16se="http://schemas.microsoft.com/office/word/2015/wordml/symex" xmlns:wpg="http://schemas.microsoft.com/office/word/2010/wordprocessingGroup" xmlns:wpi="http://schemas.microsoft.com/office/word/2010/wordprocessingInk" xmlns:wne="http://schemas.microsoft.com/office/word/2006/wordml" xmlns:wps="http://schemas.microsoft.com/office/word/2010/wordprocessingShape" mc:Ignorable="w14 w15 w16se w16cid w16 w16cex w16sdtdh wp14">
   <w:sdt>
     <w:sdtPr>
       <w:id w:val="1566455059"/>
@@ -8436,7 +8802,7 @@
 </file>
 
 <file path=word/footnotes.xml><?xml version="1.0" encoding="utf-8"?>
-<w:footnotes xmlns:wpc="http://schemas.microsoft.com/office/word/2010/wordprocessingCanvas" xmlns:cx="http://schemas.microsoft.com/office/drawing/2014/chartex" xmlns:cx1="http://schemas.microsoft.com/office/drawing/2015/9/8/chartex" xmlns:cx2="http://schemas.microsoft.com/office/drawing/2015/10/21/chartex" xmlns:cx3="http://schemas.microsoft.com/office/drawing/2016/5/9/chartex" xmlns:cx4="http://schemas.microsoft.com/office/drawing/2016/5/10/chartex" xmlns:cx5="http://schemas.microsoft.com/office/drawing/2016/5/11/chartex" xmlns:cx6="http://schemas.microsoft.com/office/drawing/2016/5/12/chartex" xmlns:cx7="http://schemas.microsoft.com/office/drawing/2016/5/13/chartex" xmlns:cx8="http://schemas.microsoft.com/office/drawing/2016/5/14/chartex" xmlns:mc="http://schemas.openxmlformats.org/markup-compatibility/2006" xmlns:aink="http://schemas.microsoft.com/office/drawing/2016/ink" xmlns:am3d="http://schemas.microsoft.com/office/drawing/2017/model3d" xmlns:o="urn:schemas-microsoft-com:office:office" xmlns:oel="http://schemas.microsoft.com/office/2019/extlst" xmlns:r="http://schemas.openxmlformats.org/officeDocument/2006/relationships" xmlns:m="http://schemas.openxmlformats.org/officeDocument/2006/math" xmlns:v="urn:schemas-microsoft-com:vml" xmlns:wp14="http://schemas.microsoft.com/office/word/2010/wordprocessingDrawing" xmlns:wp="http://schemas.openxmlformats.org/drawingml/2006/wordprocessingDrawing" xmlns:w10="urn:schemas-microsoft-com:office:word" xmlns:w="http://schemas.openxmlformats.org/wordprocessingml/2006/main" xmlns:w14="http://schemas.microsoft.com/office/word/2010/wordml" xmlns:w15="http://schemas.microsoft.com/office/word/2012/wordml" xmlns:w16cex="http://schemas.microsoft.com/office/word/2018/wordml/cex" xmlns:w16cid="http://schemas.microsoft.com/office/word/2016/wordml/cid" xmlns:w16="http://schemas.microsoft.com/office/word/2018/wordml" xmlns:w16sdtdh="http://schemas.microsoft.com/office/word/2020/wordml/sdtdatahash" xmlns:w16se="http://schemas.microsoft.com/office/word/2015/wordml/symex" xmlns:wpg="http://schemas.microsoft.com/office/word/2010/wordprocessingGroup" xmlns:wpi="http://schemas.microsoft.com/office/word/2010/wordprocessingInk" xmlns:wne="http://schemas.microsoft.com/office/word/2006/wordml" xmlns:wps="http://schemas.microsoft.com/office/word/2010/wordprocessingShape" mc:Ignorable="w14 w15 w16se w16cid w16 w16cex w16sdtdh wp14">
+<w:footnotes xmlns:wpc="http://schemas.microsoft.com/office/word/2010/wordprocessingCanvas" xmlns:cx="http://schemas.microsoft.com/office/drawing/2014/chartex" xmlns:cx1="http://schemas.microsoft.com/office/drawing/2015/9/8/chartex" xmlns:cx2="http://schemas.microsoft.com/office/drawing/2015/10/21/chartex" xmlns:cx3="http://schemas.microsoft.com/office/drawing/2016/5/9/chartex" xmlns:cx4="http://schemas.microsoft.com/office/drawing/2016/5/10/chartex" xmlns:cx5="http://schemas.microsoft.com/office/drawing/2016/5/11/chartex" xmlns:cx6="http://schemas.microsoft.com/office/drawing/2016/5/12/chartex" xmlns:cx7="http://schemas.microsoft.com/office/drawing/2016/5/13/chartex" xmlns:cx8="http://schemas.microsoft.com/office/drawing/2016/5/14/chartex" xmlns:mc="http://schemas.openxmlformats.org/markup-compatibility/2006" xmlns:aink="http://schemas.microsoft.com/office/drawing/2016/ink" xmlns:am3d="http://schemas.microsoft.com/office/drawing/2017/model3d" xmlns:o="urn:schemas-microsoft-com:office:office" xmlns:oel="http://schemas.microsoft.com/office/2019/extlst" xmlns:r="http://schemas.openxmlformats.org/officeDocument/2006/relationships" xmlns:m="http://schemas.openxmlformats.org/officeDocument/2006/math" xmlns:v="urn:schemas-microsoft-com:vml" xmlns:wp14="http://schemas.microsoft.com/office/word/2010/wordprocessingDrawing" xmlns:wp="http://schemas.openxmlformats.org/drawingml/2006/wordprocessingDrawing" xmlns:w10="urn:schemas-microsoft-com:office:word" xmlns:w="http://schemas.openxmlformats.org/wordprocessingml/2006/main" xmlns:w14="http://schemas.microsoft.com/office/word/2010/wordml" xmlns:w15="http://schemas.microsoft.com/office/word/2012/wordml" xmlns:w16cex="http://schemas.microsoft.com/office/word/2018/wordml/cex" xmlns:w16cid="http://schemas.microsoft.com/office/word/2016/wordml/cid" xmlns:w16="http://schemas.microsoft.com/office/word/2018/wordml" xmlns:w16du="http://schemas.microsoft.com/office/word/2023/wordml/word16du" xmlns:w16sdtdh="http://schemas.microsoft.com/office/word/2020/wordml/sdtdatahash" xmlns:w16se="http://schemas.microsoft.com/office/word/2015/wordml/symex" xmlns:wpg="http://schemas.microsoft.com/office/word/2010/wordprocessingGroup" xmlns:wpi="http://schemas.microsoft.com/office/word/2010/wordprocessingInk" xmlns:wne="http://schemas.microsoft.com/office/word/2006/wordml" xmlns:wps="http://schemas.microsoft.com/office/word/2010/wordprocessingShape" mc:Ignorable="w14 w15 w16se w16cid w16 w16cex w16sdtdh wp14">
   <w:footnote w:type="separator" w:id="-1">
     <w:p>
       <w:r>
@@ -8455,7 +8821,7 @@
 </file>
 
 <file path=word/numbering.xml><?xml version="1.0" encoding="utf-8"?>
-<w:numbering xmlns:wpc="http://schemas.microsoft.com/office/word/2010/wordprocessingCanvas" xmlns:cx="http://schemas.microsoft.com/office/drawing/2014/chartex" xmlns:cx1="http://schemas.microsoft.com/office/drawing/2015/9/8/chartex" xmlns:cx2="http://schemas.microsoft.com/office/drawing/2015/10/21/chartex" xmlns:cx3="http://schemas.microsoft.com/office/drawing/2016/5/9/chartex" xmlns:cx4="http://schemas.microsoft.com/office/drawing/2016/5/10/chartex" xmlns:cx5="http://schemas.microsoft.com/office/drawing/2016/5/11/chartex" xmlns:cx6="http://schemas.microsoft.com/office/drawing/2016/5/12/chartex" xmlns:cx7="http://schemas.microsoft.com/office/drawing/2016/5/13/chartex" xmlns:cx8="http://schemas.microsoft.com/office/drawing/2016/5/14/chartex" xmlns:mc="http://schemas.openxmlformats.org/markup-compatibility/2006" xmlns:aink="http://schemas.microsoft.com/office/drawing/2016/ink" xmlns:am3d="http://schemas.microsoft.com/office/drawing/2017/model3d" xmlns:o="urn:schemas-microsoft-com:office:office" xmlns:oel="http://schemas.microsoft.com/office/2019/extlst" xmlns:r="http://schemas.openxmlformats.org/officeDocument/2006/relationships" xmlns:m="http://schemas.openxmlformats.org/officeDocument/2006/math" xmlns:v="urn:schemas-microsoft-com:vml" xmlns:wp14="http://schemas.microsoft.com/office/word/2010/wordprocessingDrawing" xmlns:wp="http://schemas.openxmlformats.org/drawingml/2006/wordprocessingDrawing" xmlns:w10="urn:schemas-microsoft-com:office:word" xmlns:w="http://schemas.openxmlformats.org/wordprocessingml/2006/main" xmlns:w14="http://schemas.microsoft.com/office/word/2010/wordml" xmlns:w15="http://schemas.microsoft.com/office/word/2012/wordml" xmlns:w16cex="http://schemas.microsoft.com/office/word/2018/wordml/cex" xmlns:w16cid="http://schemas.microsoft.com/office/word/2016/wordml/cid" xmlns:w16="http://schemas.microsoft.com/office/word/2018/wordml" xmlns:w16sdtdh="http://schemas.microsoft.com/office/word/2020/wordml/sdtdatahash" xmlns:w16se="http://schemas.microsoft.com/office/word/2015/wordml/symex" xmlns:wpg="http://schemas.microsoft.com/office/word/2010/wordprocessingGroup" xmlns:wpi="http://schemas.microsoft.com/office/word/2010/wordprocessingInk" xmlns:wne="http://schemas.microsoft.com/office/word/2006/wordml" xmlns:wps="http://schemas.microsoft.com/office/word/2010/wordprocessingShape" mc:Ignorable="w14 w15 w16se w16cid w16 w16cex w16sdtdh wp14">
+<w:numbering xmlns:wpc="http://schemas.microsoft.com/office/word/2010/wordprocessingCanvas" xmlns:cx="http://schemas.microsoft.com/office/drawing/2014/chartex" xmlns:cx1="http://schemas.microsoft.com/office/drawing/2015/9/8/chartex" xmlns:cx2="http://schemas.microsoft.com/office/drawing/2015/10/21/chartex" xmlns:cx3="http://schemas.microsoft.com/office/drawing/2016/5/9/chartex" xmlns:cx4="http://schemas.microsoft.com/office/drawing/2016/5/10/chartex" xmlns:cx5="http://schemas.microsoft.com/office/drawing/2016/5/11/chartex" xmlns:cx6="http://schemas.microsoft.com/office/drawing/2016/5/12/chartex" xmlns:cx7="http://schemas.microsoft.com/office/drawing/2016/5/13/chartex" xmlns:cx8="http://schemas.microsoft.com/office/drawing/2016/5/14/chartex" xmlns:mc="http://schemas.openxmlformats.org/markup-compatibility/2006" xmlns:aink="http://schemas.microsoft.com/office/drawing/2016/ink" xmlns:am3d="http://schemas.microsoft.com/office/drawing/2017/model3d" xmlns:o="urn:schemas-microsoft-com:office:office" xmlns:oel="http://schemas.microsoft.com/office/2019/extlst" xmlns:r="http://schemas.openxmlformats.org/officeDocument/2006/relationships" xmlns:m="http://schemas.openxmlformats.org/officeDocument/2006/math" xmlns:v="urn:schemas-microsoft-com:vml" xmlns:wp14="http://schemas.microsoft.com/office/word/2010/wordprocessingDrawing" xmlns:wp="http://schemas.openxmlformats.org/drawingml/2006/wordprocessingDrawing" xmlns:w10="urn:schemas-microsoft-com:office:word" xmlns:w="http://schemas.openxmlformats.org/wordprocessingml/2006/main" xmlns:w14="http://schemas.microsoft.com/office/word/2010/wordml" xmlns:w15="http://schemas.microsoft.com/office/word/2012/wordml" xmlns:w16cex="http://schemas.microsoft.com/office/word/2018/wordml/cex" xmlns:w16cid="http://schemas.microsoft.com/office/word/2016/wordml/cid" xmlns:w16="http://schemas.microsoft.com/office/word/2018/wordml" xmlns:w16du="http://schemas.microsoft.com/office/word/2023/wordml/word16du" xmlns:w16sdtdh="http://schemas.microsoft.com/office/word/2020/wordml/sdtdatahash" xmlns:w16se="http://schemas.microsoft.com/office/word/2015/wordml/symex" xmlns:wpg="http://schemas.microsoft.com/office/word/2010/wordprocessingGroup" xmlns:wpi="http://schemas.microsoft.com/office/word/2010/wordprocessingInk" xmlns:wne="http://schemas.microsoft.com/office/word/2006/wordml" xmlns:wps="http://schemas.microsoft.com/office/word/2010/wordprocessingShape" mc:Ignorable="w14 w15 w16se w16cid w16 w16cex w16sdtdh wp14">
   <w:abstractNum w:abstractNumId="0" w15:restartNumberingAfterBreak="0">
     <w:nsid w:val="119119AC"/>
     <w:multiLevelType w:val="hybridMultilevel"/>
@@ -9212,6 +9578,14 @@
     <w:abstractNumId w:val="5"/>
   </w:num>
 </w:numbering>
+</file>
+
+<file path=word/people.xml><?xml version="1.0" encoding="utf-8"?>
+<w15:people xmlns:wpc="http://schemas.microsoft.com/office/word/2010/wordprocessingCanvas" xmlns:cx="http://schemas.microsoft.com/office/drawing/2014/chartex" xmlns:cx1="http://schemas.microsoft.com/office/drawing/2015/9/8/chartex" xmlns:cx2="http://schemas.microsoft.com/office/drawing/2015/10/21/chartex" xmlns:cx3="http://schemas.microsoft.com/office/drawing/2016/5/9/chartex" xmlns:cx4="http://schemas.microsoft.com/office/drawing/2016/5/10/chartex" xmlns:cx5="http://schemas.microsoft.com/office/drawing/2016/5/11/chartex" xmlns:cx6="http://schemas.microsoft.com/office/drawing/2016/5/12/chartex" xmlns:cx7="http://schemas.microsoft.com/office/drawing/2016/5/13/chartex" xmlns:cx8="http://schemas.microsoft.com/office/drawing/2016/5/14/chartex" xmlns:mc="http://schemas.openxmlformats.org/markup-compatibility/2006" xmlns:aink="http://schemas.microsoft.com/office/drawing/2016/ink" xmlns:am3d="http://schemas.microsoft.com/office/drawing/2017/model3d" xmlns:o="urn:schemas-microsoft-com:office:office" xmlns:oel="http://schemas.microsoft.com/office/2019/extlst" xmlns:r="http://schemas.openxmlformats.org/officeDocument/2006/relationships" xmlns:m="http://schemas.openxmlformats.org/officeDocument/2006/math" xmlns:v="urn:schemas-microsoft-com:vml" xmlns:wp14="http://schemas.microsoft.com/office/word/2010/wordprocessingDrawing" xmlns:wp="http://schemas.openxmlformats.org/drawingml/2006/wordprocessingDrawing" xmlns:w10="urn:schemas-microsoft-com:office:word" xmlns:w="http://schemas.openxmlformats.org/wordprocessingml/2006/main" xmlns:w14="http://schemas.microsoft.com/office/word/2010/wordml" xmlns:w15="http://schemas.microsoft.com/office/word/2012/wordml" xmlns:w16cex="http://schemas.microsoft.com/office/word/2018/wordml/cex" xmlns:w16cid="http://schemas.microsoft.com/office/word/2016/wordml/cid" xmlns:w16="http://schemas.microsoft.com/office/word/2018/wordml" xmlns:w16du="http://schemas.microsoft.com/office/word/2023/wordml/word16du" xmlns:w16sdtdh="http://schemas.microsoft.com/office/word/2020/wordml/sdtdatahash" xmlns:w16se="http://schemas.microsoft.com/office/word/2015/wordml/symex" xmlns:wpg="http://schemas.microsoft.com/office/word/2010/wordprocessingGroup" xmlns:wpi="http://schemas.microsoft.com/office/word/2010/wordprocessingInk" xmlns:wne="http://schemas.microsoft.com/office/word/2006/wordml" xmlns:wps="http://schemas.microsoft.com/office/word/2010/wordprocessingShape" mc:Ignorable="w14 w15 w16se w16cid w16 w16cex w16sdtdh wp14">
+  <w15:person w15:author="Alyssa Young">
+    <w15:presenceInfo w15:providerId="Windows Live" w15:userId="8ae3e3133e806acd"/>
+  </w15:person>
+</w15:people>
 </file>
 
 <file path=word/styles.xml><?xml version="1.0" encoding="utf-8"?>

</xml_diff>